<commit_message>
docs: :memo: Modificación del plan de gestion de requisitos
</commit_message>
<xml_diff>
--- a/wip/semana 2/PLAN DE GESTION DE REQUISITOS_v2.docx
+++ b/wip/semana 2/PLAN DE GESTION DE REQUISITOS_v2.docx
@@ -63,13 +63,23 @@
                 <w:sz w:val="20"/>
               </w:rPr>
             </w:pPr>
+            <w:proofErr w:type="spellStart"/>
             <w:r>
               <w:rPr>
                 <w:b/>
                 <w:color w:val="0070C0"/>
                 <w:sz w:val="20"/>
               </w:rPr>
-              <w:t>Orchid Cosmetics</w:t>
+              <w:t>Orchid</w:t>
+            </w:r>
+            <w:proofErr w:type="spellEnd"/>
+            <w:r>
+              <w:rPr>
+                <w:b/>
+                <w:color w:val="0070C0"/>
+                <w:sz w:val="20"/>
+              </w:rPr>
+              <w:t xml:space="preserve"> Cosmetics</w:t>
             </w:r>
           </w:p>
         </w:tc>
@@ -527,7 +537,35 @@
                 <w:sz w:val="16"/>
                 <w:szCs w:val="16"/>
               </w:rPr>
-              <w:t>El análisis será realizado por el Equipo Director de Proyecto y los interesados, para esto el equipo llevará a cabo un análisis para cada uno de los requisitos y se hará una clasificación de estos, a su vez, se realizará un estudio de su complejidad.</w:t>
+              <w:t xml:space="preserve">El análisis será realizado por el Equipo </w:t>
+            </w:r>
+            <w:proofErr w:type="gramStart"/>
+            <w:r>
+              <w:rPr>
+                <w:rFonts w:eastAsia="Calibri"/>
+                <w:b/>
+                <w:bCs/>
+                <w:i/>
+                <w:iCs/>
+                <w:color w:val="5983B0"/>
+                <w:sz w:val="16"/>
+                <w:szCs w:val="16"/>
+              </w:rPr>
+              <w:t>Director</w:t>
+            </w:r>
+            <w:proofErr w:type="gramEnd"/>
+            <w:r>
+              <w:rPr>
+                <w:rFonts w:eastAsia="Calibri"/>
+                <w:b/>
+                <w:bCs/>
+                <w:i/>
+                <w:iCs/>
+                <w:color w:val="5983B0"/>
+                <w:sz w:val="16"/>
+                <w:szCs w:val="16"/>
+              </w:rPr>
+              <w:t xml:space="preserve"> de Proyecto y los interesados, para esto el equipo llevará a cabo un análisis para cada uno de los requisitos y se hará una clasificación de estos, a su vez, se realizará un estudio de su complejidad.</w:t>
             </w:r>
           </w:p>
           <w:p>
@@ -909,40 +947,7 @@
                 <w:sz w:val="16"/>
                 <w:szCs w:val="16"/>
               </w:rPr>
-              <w:t>Tal como se definió en el apartado de</w:t>
-            </w:r>
-            <w:r>
-              <w:rPr>
-                <w:rStyle w:val="Textoennegrita"/>
-                <w:i/>
-                <w:iCs/>
-                <w:color w:val="5983B0"/>
-                <w:sz w:val="16"/>
-                <w:szCs w:val="16"/>
-              </w:rPr>
-              <w:t xml:space="preserve"> "clasificación</w:t>
-            </w:r>
-            <w:r>
-              <w:rPr>
-                <w:rStyle w:val="Textoennegrita"/>
-                <w:i/>
-                <w:iCs/>
-                <w:color w:val="5983B0"/>
-                <w:sz w:val="16"/>
-                <w:szCs w:val="16"/>
-              </w:rPr>
-              <w:t xml:space="preserve"> de requisitos</w:t>
-            </w:r>
-            <w:r>
-              <w:rPr>
-                <w:rStyle w:val="Textoennegrita"/>
-                <w:i/>
-                <w:iCs/>
-                <w:color w:val="5983B0"/>
-                <w:sz w:val="16"/>
-                <w:szCs w:val="16"/>
-              </w:rPr>
-              <w:t xml:space="preserve">", la "priorización" </w:t>
+              <w:t xml:space="preserve">Tal como se definió en el apartado de "clasificación de requisitos", la "priorización" </w:t>
             </w:r>
             <w:r>
               <w:rPr>
@@ -1305,18 +1310,7 @@
                 <w:sz w:val="16"/>
                 <w:szCs w:val="16"/>
               </w:rPr>
-              <w:t>Las siguientes métricas definen cómo se van a medir y evaluar cuantitativamente los requisitos del proyecto para asegurar su cumplimiento y calidad</w:t>
-            </w:r>
-            <w:r>
-              <w:rPr>
-                <w:rStyle w:val="Textoennegrita"/>
-                <w:i/>
-                <w:iCs/>
-                <w:color w:val="5983B0"/>
-                <w:sz w:val="16"/>
-                <w:szCs w:val="16"/>
-              </w:rPr>
-              <w:t>:</w:t>
+              <w:t>Las siguientes métricas definen cómo se van a medir y evaluar cuantitativamente los requisitos del proyecto para asegurar su cumplimiento y calidad:</w:t>
             </w:r>
           </w:p>
           <w:p>
@@ -1789,18 +1783,7 @@
                 <w:sz w:val="16"/>
                 <w:szCs w:val="16"/>
               </w:rPr>
-              <w:t>los casos</w:t>
-            </w:r>
-            <w:r>
-              <w:rPr>
-                <w:rStyle w:val="Textoennegrita"/>
-                <w:i/>
-                <w:iCs/>
-                <w:color w:val="5983B0"/>
-                <w:sz w:val="16"/>
-                <w:szCs w:val="16"/>
-              </w:rPr>
-              <w:t xml:space="preserve"> de uso</w:t>
+              <w:t>los casos de uso</w:t>
             </w:r>
             <w:r>
               <w:rPr>
@@ -1856,7 +1839,7 @@
                 <w:sz w:val="16"/>
                 <w:szCs w:val="16"/>
               </w:rPr>
-              <w:t>análisis del caso de uso en la matriz de trazabilidad</w:t>
+              <w:t>análisis del caso de uso</w:t>
             </w:r>
           </w:p>
           <w:p>
@@ -1935,7 +1918,31 @@
                 <w:sz w:val="16"/>
                 <w:szCs w:val="16"/>
               </w:rPr>
-              <w:t>Equipo Director del Proyecto</w:t>
+              <w:t xml:space="preserve">Equipo </w:t>
+            </w:r>
+            <w:proofErr w:type="gramStart"/>
+            <w:r>
+              <w:rPr>
+                <w:rStyle w:val="Textoennegrita"/>
+                <w:i/>
+                <w:iCs/>
+                <w:color w:val="5983B0"/>
+                <w:sz w:val="16"/>
+                <w:szCs w:val="16"/>
+              </w:rPr>
+              <w:t>Director</w:t>
+            </w:r>
+            <w:proofErr w:type="gramEnd"/>
+            <w:r>
+              <w:rPr>
+                <w:rStyle w:val="Textoennegrita"/>
+                <w:i/>
+                <w:iCs/>
+                <w:color w:val="5983B0"/>
+                <w:sz w:val="16"/>
+                <w:szCs w:val="16"/>
+              </w:rPr>
+              <w:t xml:space="preserve"> del Proyecto</w:t>
             </w:r>
             <w:r>
               <w:rPr>
@@ -2200,7 +2207,31 @@
                 <w:sz w:val="16"/>
                 <w:szCs w:val="16"/>
               </w:rPr>
-              <w:t>Equipo Director del Proyecto</w:t>
+              <w:t xml:space="preserve">Equipo </w:t>
+            </w:r>
+            <w:proofErr w:type="gramStart"/>
+            <w:r>
+              <w:rPr>
+                <w:rStyle w:val="Textoennegrita"/>
+                <w:i/>
+                <w:iCs/>
+                <w:color w:val="5983B0"/>
+                <w:sz w:val="16"/>
+                <w:szCs w:val="16"/>
+              </w:rPr>
+              <w:t>Director</w:t>
+            </w:r>
+            <w:proofErr w:type="gramEnd"/>
+            <w:r>
+              <w:rPr>
+                <w:rStyle w:val="Textoennegrita"/>
+                <w:i/>
+                <w:iCs/>
+                <w:color w:val="5983B0"/>
+                <w:sz w:val="16"/>
+                <w:szCs w:val="16"/>
+              </w:rPr>
+              <w:t xml:space="preserve"> del Proyecto</w:t>
             </w:r>
             <w:r>
               <w:rPr>
@@ -2274,7 +2305,29 @@
                 <w:sz w:val="16"/>
                 <w:szCs w:val="16"/>
               </w:rPr>
-              <w:t>Indicador: % de requisitos vinculados a objetivos de negocio, casos de prueba.</w:t>
+              <w:t xml:space="preserve">Indicador: % de requisitos vinculados a objetivos de negocio, casos de </w:t>
+            </w:r>
+            <w:r>
+              <w:rPr>
+                <w:rStyle w:val="Textoennegrita"/>
+                <w:i/>
+                <w:iCs/>
+                <w:color w:val="5983B0"/>
+                <w:sz w:val="16"/>
+                <w:szCs w:val="16"/>
+              </w:rPr>
+              <w:t>uso</w:t>
+            </w:r>
+            <w:r>
+              <w:rPr>
+                <w:rStyle w:val="Textoennegrita"/>
+                <w:i/>
+                <w:iCs/>
+                <w:color w:val="5983B0"/>
+                <w:sz w:val="16"/>
+                <w:szCs w:val="16"/>
+              </w:rPr>
+              <w:t>.</w:t>
             </w:r>
           </w:p>
           <w:p>
@@ -2342,7 +2395,29 @@
                 <w:sz w:val="16"/>
                 <w:szCs w:val="16"/>
               </w:rPr>
-              <w:t>Método de medición: revisión de la matriz de trazabilidad.</w:t>
+              <w:t>Método de medición: revisión de la matriz de trazabilidad</w:t>
+            </w:r>
+            <w:r>
+              <w:rPr>
+                <w:rStyle w:val="Textoennegrita"/>
+                <w:i/>
+                <w:iCs/>
+                <w:color w:val="5983B0"/>
+                <w:sz w:val="16"/>
+                <w:szCs w:val="16"/>
+              </w:rPr>
+              <w:t xml:space="preserve"> y casos de uso</w:t>
+            </w:r>
+            <w:r>
+              <w:rPr>
+                <w:rStyle w:val="Textoennegrita"/>
+                <w:i/>
+                <w:iCs/>
+                <w:color w:val="5983B0"/>
+                <w:sz w:val="16"/>
+                <w:szCs w:val="16"/>
+              </w:rPr>
+              <w:t>.</w:t>
             </w:r>
           </w:p>
           <w:p>
@@ -2421,7 +2496,31 @@
                 <w:sz w:val="16"/>
                 <w:szCs w:val="16"/>
               </w:rPr>
-              <w:t>Equipo Director del Proyecto</w:t>
+              <w:t xml:space="preserve">Equipo </w:t>
+            </w:r>
+            <w:proofErr w:type="gramStart"/>
+            <w:r>
+              <w:rPr>
+                <w:rStyle w:val="Textoennegrita"/>
+                <w:i/>
+                <w:iCs/>
+                <w:color w:val="5983B0"/>
+                <w:sz w:val="16"/>
+                <w:szCs w:val="16"/>
+              </w:rPr>
+              <w:t>Director</w:t>
+            </w:r>
+            <w:proofErr w:type="gramEnd"/>
+            <w:r>
+              <w:rPr>
+                <w:rStyle w:val="Textoennegrita"/>
+                <w:i/>
+                <w:iCs/>
+                <w:color w:val="5983B0"/>
+                <w:sz w:val="16"/>
+                <w:szCs w:val="16"/>
+              </w:rPr>
+              <w:t xml:space="preserve"> del Proyecto</w:t>
             </w:r>
             <w:r>
               <w:rPr>
@@ -2461,7 +2560,18 @@
                 <w:sz w:val="16"/>
                 <w:szCs w:val="16"/>
               </w:rPr>
-              <w:t>5. Métricas de satisfacción</w:t>
+              <w:t>5</w:t>
+            </w:r>
+            <w:r>
+              <w:rPr>
+                <w:rStyle w:val="Textoennegrita"/>
+                <w:i/>
+                <w:iCs/>
+                <w:color w:val="5983B0"/>
+                <w:sz w:val="16"/>
+                <w:szCs w:val="16"/>
+              </w:rPr>
+              <w:t>. Métricas de cumplimiento</w:t>
             </w:r>
           </w:p>
           <w:p>
@@ -2495,18 +2605,7 @@
                 <w:sz w:val="16"/>
                 <w:szCs w:val="16"/>
               </w:rPr>
-              <w:t>Indicador: nivel de aprobación de los interesados</w:t>
-            </w:r>
-            <w:r>
-              <w:rPr>
-                <w:rStyle w:val="Textoennegrita"/>
-                <w:i/>
-                <w:iCs/>
-                <w:color w:val="5983B0"/>
-                <w:sz w:val="16"/>
-                <w:szCs w:val="16"/>
-              </w:rPr>
-              <w:t>.</w:t>
+              <w:t>Indicador: % de requisitos implementados y validados vs. planificados en la línea base.</w:t>
             </w:r>
           </w:p>
           <w:p>
@@ -2540,7 +2639,7 @@
                 <w:sz w:val="16"/>
                 <w:szCs w:val="16"/>
               </w:rPr>
-              <w:t>Criterio de aceptación: puntuación media ≥ 4/5 en revisiones de entregables.</w:t>
+              <w:t>Criterio de aceptación: ≥ 95% implementados al cierre del proyecto.</w:t>
             </w:r>
           </w:p>
           <w:p>
@@ -2574,18 +2673,42 @@
                 <w:sz w:val="16"/>
                 <w:szCs w:val="16"/>
               </w:rPr>
-              <w:t xml:space="preserve">Método de medición: </w:t>
-            </w:r>
-            <w:r>
-              <w:rPr>
-                <w:rStyle w:val="Textoennegrita"/>
-                <w:i/>
-                <w:iCs/>
-                <w:color w:val="5983B0"/>
-                <w:sz w:val="16"/>
-                <w:szCs w:val="16"/>
-              </w:rPr>
-              <w:t>feedback del patrocinador.</w:t>
+              <w:t>Método de medición</w:t>
+            </w:r>
+            <w:r>
+              <w:rPr>
+                <w:rStyle w:val="Textoennegrita"/>
+                <w:i/>
+                <w:iCs/>
+                <w:color w:val="5983B0"/>
+                <w:sz w:val="16"/>
+                <w:szCs w:val="16"/>
+              </w:rPr>
+              <w:t xml:space="preserve">: </w:t>
+            </w:r>
+            <w:proofErr w:type="spellStart"/>
+            <w:r>
+              <w:rPr>
+                <w:rStyle w:val="Textoennegrita"/>
+                <w:i/>
+                <w:iCs/>
+                <w:color w:val="5983B0"/>
+                <w:sz w:val="16"/>
+                <w:szCs w:val="16"/>
+              </w:rPr>
+              <w:t>burndown</w:t>
+            </w:r>
+            <w:proofErr w:type="spellEnd"/>
+            <w:r>
+              <w:rPr>
+                <w:rStyle w:val="Textoennegrita"/>
+                <w:i/>
+                <w:iCs/>
+                <w:color w:val="5983B0"/>
+                <w:sz w:val="16"/>
+                <w:szCs w:val="16"/>
+              </w:rPr>
+              <w:t xml:space="preserve"> de cada iteración.</w:t>
             </w:r>
           </w:p>
           <w:p>
@@ -2619,7 +2742,40 @@
                 <w:sz w:val="16"/>
                 <w:szCs w:val="16"/>
               </w:rPr>
-              <w:t>Frecuencia: en hitos de revisión o entregables parciales.</w:t>
+              <w:t xml:space="preserve">Frecuencia: por </w:t>
+            </w:r>
+            <w:r>
+              <w:rPr>
+                <w:rStyle w:val="Textoennegrita"/>
+                <w:i/>
+                <w:iCs/>
+                <w:color w:val="5983B0"/>
+                <w:sz w:val="16"/>
+                <w:szCs w:val="16"/>
+              </w:rPr>
+              <w:t xml:space="preserve">iteración </w:t>
+            </w:r>
+            <w:r>
+              <w:rPr>
+                <w:rStyle w:val="Textoennegrita"/>
+                <w:i/>
+                <w:iCs/>
+                <w:color w:val="5983B0"/>
+                <w:sz w:val="16"/>
+                <w:szCs w:val="16"/>
+              </w:rPr>
+              <w:t>y</w:t>
+            </w:r>
+            <w:r>
+              <w:rPr>
+                <w:rStyle w:val="Textoennegrita"/>
+                <w:i/>
+                <w:iCs/>
+                <w:color w:val="5983B0"/>
+                <w:sz w:val="16"/>
+                <w:szCs w:val="16"/>
+              </w:rPr>
+              <w:t xml:space="preserve"> al cierre del proyecto.</w:t>
             </w:r>
           </w:p>
           <w:p>
@@ -2664,7 +2820,7 @@
                 <w:sz w:val="16"/>
                 <w:szCs w:val="16"/>
               </w:rPr>
-              <w:t>Equipo Director del Proyecto</w:t>
+              <w:t>Equipo de Trabajo</w:t>
             </w:r>
             <w:r>
               <w:rPr>
@@ -2704,7 +2860,7 @@
                 <w:sz w:val="16"/>
                 <w:szCs w:val="16"/>
               </w:rPr>
-              <w:t>6. Métricas de cumplimiento</w:t>
+              <w:t>Acciones correctivas</w:t>
             </w:r>
           </w:p>
           <w:p>
@@ -2738,7 +2894,18 @@
                 <w:sz w:val="16"/>
                 <w:szCs w:val="16"/>
               </w:rPr>
-              <w:t>Indicador: % de requisitos implementados y validados vs. planificados en la línea base.</w:t>
+              <w:t xml:space="preserve">Si la completitud es baja → </w:t>
+            </w:r>
+            <w:r>
+              <w:rPr>
+                <w:rStyle w:val="Textoennegrita"/>
+                <w:i/>
+                <w:iCs/>
+                <w:color w:val="5983B0"/>
+                <w:sz w:val="16"/>
+                <w:szCs w:val="16"/>
+              </w:rPr>
+              <w:t>reuniones con los interesados.</w:t>
             </w:r>
           </w:p>
           <w:p>
@@ -2772,7 +2939,7 @@
                 <w:sz w:val="16"/>
                 <w:szCs w:val="16"/>
               </w:rPr>
-              <w:t>Criterio de aceptación: ≥ 95% implementados al cierre del proyecto.</w:t>
+              <w:t>Si la calidad no cumple → revisar redacción, realizar capacitaciones en especificación de requisitos.</w:t>
             </w:r>
           </w:p>
           <w:p>
@@ -2806,18 +2973,29 @@
                 <w:sz w:val="16"/>
                 <w:szCs w:val="16"/>
               </w:rPr>
-              <w:t>Método de medición</w:t>
-            </w:r>
-            <w:r>
-              <w:rPr>
-                <w:rStyle w:val="Textoennegrita"/>
-                <w:i/>
-                <w:iCs/>
-                <w:color w:val="5983B0"/>
-                <w:sz w:val="16"/>
-                <w:szCs w:val="16"/>
-              </w:rPr>
-              <w:t>: burndown de cada iteración.</w:t>
+              <w:t xml:space="preserve">Si la estabilidad es </w:t>
+            </w:r>
+            <w:r>
+              <w:rPr>
+                <w:rStyle w:val="Textoennegrita"/>
+                <w:i/>
+                <w:iCs/>
+                <w:color w:val="5983B0"/>
+                <w:sz w:val="16"/>
+                <w:szCs w:val="16"/>
+              </w:rPr>
+              <w:t>baja</w:t>
+            </w:r>
+            <w:r>
+              <w:rPr>
+                <w:rStyle w:val="Textoennegrita"/>
+                <w:i/>
+                <w:iCs/>
+                <w:color w:val="5983B0"/>
+                <w:sz w:val="16"/>
+                <w:szCs w:val="16"/>
+              </w:rPr>
+              <w:t xml:space="preserve"> → analizar causas de cambios, reforzar control de alcance.</w:t>
             </w:r>
           </w:p>
           <w:p>
@@ -2851,350 +3029,7 @@
                 <w:sz w:val="16"/>
                 <w:szCs w:val="16"/>
               </w:rPr>
-              <w:t xml:space="preserve">Frecuencia: por </w:t>
-            </w:r>
-            <w:r>
-              <w:rPr>
-                <w:rStyle w:val="Textoennegrita"/>
-                <w:i/>
-                <w:iCs/>
-                <w:color w:val="5983B0"/>
-                <w:sz w:val="16"/>
-                <w:szCs w:val="16"/>
-              </w:rPr>
-              <w:t xml:space="preserve">iteración </w:t>
-            </w:r>
-            <w:r>
-              <w:rPr>
-                <w:rStyle w:val="Textoennegrita"/>
-                <w:i/>
-                <w:iCs/>
-                <w:color w:val="5983B0"/>
-                <w:sz w:val="16"/>
-                <w:szCs w:val="16"/>
-              </w:rPr>
-              <w:t>y</w:t>
-            </w:r>
-            <w:r>
-              <w:rPr>
-                <w:rStyle w:val="Textoennegrita"/>
-                <w:i/>
-                <w:iCs/>
-                <w:color w:val="5983B0"/>
-                <w:sz w:val="16"/>
-                <w:szCs w:val="16"/>
-              </w:rPr>
-              <w:t xml:space="preserve"> al cierre del proyecto.</w:t>
-            </w:r>
-          </w:p>
-          <w:p>
-            <w:pPr>
-              <w:pStyle w:val="Textoindependiente"/>
-              <w:numPr>
-                <w:ilvl w:val="0"/>
-                <w:numId w:val="1"/>
-              </w:numPr>
-              <w:tabs>
-                <w:tab w:val="clear" w:pos="708"/>
-                <w:tab w:val="left" w:pos="0"/>
-              </w:tabs>
-              <w:spacing w:after="0" w:line="240" w:lineRule="auto"/>
-              <w:jc w:val="both"/>
-              <w:rPr>
-                <w:rStyle w:val="Textoennegrita"/>
-                <w:i/>
-                <w:iCs/>
-                <w:color w:val="5983B0"/>
-                <w:sz w:val="16"/>
-                <w:szCs w:val="16"/>
-              </w:rPr>
-            </w:pPr>
-            <w:r>
-              <w:rPr>
-                <w:rStyle w:val="Textoennegrita"/>
-                <w:i/>
-                <w:iCs/>
-                <w:color w:val="5983B0"/>
-                <w:sz w:val="16"/>
-                <w:szCs w:val="16"/>
-              </w:rPr>
-              <w:t xml:space="preserve">Responsable: </w:t>
-            </w:r>
-            <w:r>
-              <w:rPr>
-                <w:rStyle w:val="Textoennegrita"/>
-                <w:i/>
-                <w:iCs/>
-                <w:color w:val="5983B0"/>
-                <w:sz w:val="16"/>
-                <w:szCs w:val="16"/>
-              </w:rPr>
-              <w:t>Equipo de Trabajo</w:t>
-            </w:r>
-            <w:r>
-              <w:rPr>
-                <w:rStyle w:val="Textoennegrita"/>
-                <w:i/>
-                <w:iCs/>
-                <w:color w:val="5983B0"/>
-                <w:sz w:val="16"/>
-                <w:szCs w:val="16"/>
-              </w:rPr>
-              <w:t>.</w:t>
-            </w:r>
-          </w:p>
-          <w:p>
-            <w:pPr>
-              <w:pStyle w:val="Textoindependiente"/>
-              <w:tabs>
-                <w:tab w:val="left" w:pos="0"/>
-              </w:tabs>
-              <w:spacing w:after="0" w:line="240" w:lineRule="auto"/>
-              <w:jc w:val="both"/>
-              <w:rPr>
-                <w:rStyle w:val="Textoennegrita"/>
-                <w:i/>
-                <w:iCs/>
-                <w:color w:val="5983B0"/>
-                <w:sz w:val="16"/>
-                <w:szCs w:val="16"/>
-              </w:rPr>
-            </w:pPr>
-            <w:r>
-              <w:rPr>
-                <w:rStyle w:val="Textoennegrita"/>
-                <w:i/>
-                <w:iCs/>
-                <w:color w:val="5983B0"/>
-                <w:sz w:val="16"/>
-                <w:szCs w:val="16"/>
-              </w:rPr>
-              <w:t>Acciones correctivas</w:t>
-            </w:r>
-          </w:p>
-          <w:p>
-            <w:pPr>
-              <w:pStyle w:val="Textoindependiente"/>
-              <w:numPr>
-                <w:ilvl w:val="0"/>
-                <w:numId w:val="1"/>
-              </w:numPr>
-              <w:tabs>
-                <w:tab w:val="clear" w:pos="708"/>
-                <w:tab w:val="left" w:pos="0"/>
-              </w:tabs>
-              <w:spacing w:after="0" w:line="240" w:lineRule="auto"/>
-              <w:jc w:val="both"/>
-              <w:rPr>
-                <w:rStyle w:val="Textoennegrita"/>
-                <w:i/>
-                <w:iCs/>
-                <w:color w:val="5983B0"/>
-                <w:sz w:val="16"/>
-                <w:szCs w:val="16"/>
-              </w:rPr>
-            </w:pPr>
-            <w:r>
-              <w:rPr>
-                <w:rStyle w:val="Textoennegrita"/>
-                <w:i/>
-                <w:iCs/>
-                <w:color w:val="5983B0"/>
-                <w:sz w:val="16"/>
-                <w:szCs w:val="16"/>
-              </w:rPr>
-              <w:t xml:space="preserve">Si la completitud es baja → </w:t>
-            </w:r>
-            <w:r>
-              <w:rPr>
-                <w:rStyle w:val="Textoennegrita"/>
-                <w:i/>
-                <w:iCs/>
-                <w:color w:val="5983B0"/>
-                <w:sz w:val="16"/>
-                <w:szCs w:val="16"/>
-              </w:rPr>
-              <w:t>reuniones con los interesados.</w:t>
-            </w:r>
-          </w:p>
-          <w:p>
-            <w:pPr>
-              <w:pStyle w:val="Textoindependiente"/>
-              <w:numPr>
-                <w:ilvl w:val="0"/>
-                <w:numId w:val="1"/>
-              </w:numPr>
-              <w:tabs>
-                <w:tab w:val="clear" w:pos="708"/>
-                <w:tab w:val="left" w:pos="0"/>
-              </w:tabs>
-              <w:spacing w:after="0" w:line="240" w:lineRule="auto"/>
-              <w:jc w:val="both"/>
-              <w:rPr>
-                <w:rStyle w:val="Textoennegrita"/>
-                <w:i/>
-                <w:iCs/>
-                <w:color w:val="5983B0"/>
-                <w:sz w:val="16"/>
-                <w:szCs w:val="16"/>
-              </w:rPr>
-            </w:pPr>
-            <w:r>
-              <w:rPr>
-                <w:rStyle w:val="Textoennegrita"/>
-                <w:i/>
-                <w:iCs/>
-                <w:color w:val="5983B0"/>
-                <w:sz w:val="16"/>
-                <w:szCs w:val="16"/>
-              </w:rPr>
-              <w:t>Si la calidad no cumple → revisar redacción, realizar capacitaciones en especificación de requisitos.</w:t>
-            </w:r>
-          </w:p>
-          <w:p>
-            <w:pPr>
-              <w:pStyle w:val="Textoindependiente"/>
-              <w:numPr>
-                <w:ilvl w:val="0"/>
-                <w:numId w:val="1"/>
-              </w:numPr>
-              <w:tabs>
-                <w:tab w:val="clear" w:pos="708"/>
-                <w:tab w:val="left" w:pos="0"/>
-              </w:tabs>
-              <w:spacing w:after="0" w:line="240" w:lineRule="auto"/>
-              <w:jc w:val="both"/>
-              <w:rPr>
-                <w:rStyle w:val="Textoennegrita"/>
-                <w:i/>
-                <w:iCs/>
-                <w:color w:val="5983B0"/>
-                <w:sz w:val="16"/>
-                <w:szCs w:val="16"/>
-              </w:rPr>
-            </w:pPr>
-            <w:r>
-              <w:rPr>
-                <w:rStyle w:val="Textoennegrita"/>
-                <w:i/>
-                <w:iCs/>
-                <w:color w:val="5983B0"/>
-                <w:sz w:val="16"/>
-                <w:szCs w:val="16"/>
-              </w:rPr>
-              <w:t xml:space="preserve">Si la estabilidad es </w:t>
-            </w:r>
-            <w:r>
-              <w:rPr>
-                <w:rStyle w:val="Textoennegrita"/>
-                <w:i/>
-                <w:iCs/>
-                <w:color w:val="5983B0"/>
-                <w:sz w:val="16"/>
-                <w:szCs w:val="16"/>
-              </w:rPr>
-              <w:t>baja</w:t>
-            </w:r>
-            <w:r>
-              <w:rPr>
-                <w:rStyle w:val="Textoennegrita"/>
-                <w:i/>
-                <w:iCs/>
-                <w:color w:val="5983B0"/>
-                <w:sz w:val="16"/>
-                <w:szCs w:val="16"/>
-              </w:rPr>
-              <w:t xml:space="preserve"> → analizar causas de cambios, reforzar control de alcance.</w:t>
-            </w:r>
-          </w:p>
-          <w:p>
-            <w:pPr>
-              <w:pStyle w:val="Textoindependiente"/>
-              <w:numPr>
-                <w:ilvl w:val="0"/>
-                <w:numId w:val="1"/>
-              </w:numPr>
-              <w:tabs>
-                <w:tab w:val="clear" w:pos="708"/>
-                <w:tab w:val="left" w:pos="0"/>
-              </w:tabs>
-              <w:spacing w:after="0" w:line="240" w:lineRule="auto"/>
-              <w:jc w:val="both"/>
-              <w:rPr>
-                <w:rStyle w:val="Textoennegrita"/>
-                <w:i/>
-                <w:iCs/>
-                <w:color w:val="5983B0"/>
-                <w:sz w:val="16"/>
-                <w:szCs w:val="16"/>
-              </w:rPr>
-            </w:pPr>
-            <w:r>
-              <w:rPr>
-                <w:rStyle w:val="Textoennegrita"/>
-                <w:i/>
-                <w:iCs/>
-                <w:color w:val="5983B0"/>
-                <w:sz w:val="16"/>
-                <w:szCs w:val="16"/>
-              </w:rPr>
               <w:t>Si la trazabilidad no llega al umbral → actualizar la matriz, reforzar disciplina en registro de vínculos.</w:t>
-            </w:r>
-          </w:p>
-          <w:p>
-            <w:pPr>
-              <w:pStyle w:val="Textoindependiente"/>
-              <w:numPr>
-                <w:ilvl w:val="0"/>
-                <w:numId w:val="1"/>
-              </w:numPr>
-              <w:tabs>
-                <w:tab w:val="clear" w:pos="708"/>
-                <w:tab w:val="left" w:pos="0"/>
-              </w:tabs>
-              <w:spacing w:after="0" w:line="240" w:lineRule="auto"/>
-              <w:jc w:val="both"/>
-              <w:rPr>
-                <w:rStyle w:val="Textoennegrita"/>
-                <w:i/>
-                <w:iCs/>
-                <w:color w:val="5983B0"/>
-                <w:sz w:val="16"/>
-                <w:szCs w:val="16"/>
-              </w:rPr>
-            </w:pPr>
-            <w:r>
-              <w:rPr>
-                <w:rStyle w:val="Textoennegrita"/>
-                <w:i/>
-                <w:iCs/>
-                <w:color w:val="5983B0"/>
-                <w:sz w:val="16"/>
-                <w:szCs w:val="16"/>
-              </w:rPr>
-              <w:t xml:space="preserve">Si la satisfacción es baja → realizar talleres de alineación con </w:t>
-            </w:r>
-            <w:r>
-              <w:rPr>
-                <w:rStyle w:val="Textoennegrita"/>
-                <w:i/>
-                <w:iCs/>
-                <w:color w:val="5983B0"/>
-                <w:sz w:val="16"/>
-                <w:szCs w:val="16"/>
-              </w:rPr>
-              <w:t>los interesados</w:t>
-            </w:r>
-            <w:r>
-              <w:rPr>
-                <w:rStyle w:val="Textoennegrita"/>
-                <w:i/>
-                <w:iCs/>
-                <w:color w:val="5983B0"/>
-                <w:sz w:val="16"/>
-                <w:szCs w:val="16"/>
-              </w:rPr>
-              <w:t>.</w:t>
             </w:r>
           </w:p>
           <w:p>
@@ -3311,7 +3146,6 @@
                 <w:sz w:val="16"/>
                 <w:szCs w:val="16"/>
               </w:rPr>
-              <w:lastRenderedPageBreak/>
               <w:t xml:space="preserve">Para validar </w:t>
             </w:r>
             <w:r>
@@ -3536,6 +3370,7 @@
         <w:rPr>
           <w:b/>
         </w:rPr>
+        <w:lastRenderedPageBreak/>
         <w:t>TRAZABILIDAD DE REQUISITOS</w:t>
       </w:r>
     </w:p>
@@ -3582,7 +3417,33 @@
                 <w:sz w:val="16"/>
                 <w:szCs w:val="16"/>
               </w:rPr>
-              <w:t>Se definirá una matriz para llevar la trazabilidad de los requisitos, está será definida por el Equipo Director de Proyecto durante la planificación, una vez comenzado el desarrollo está podrá ser modificada por el Equipo de Trabajo en caso de que se hayan identificado nuevos requisitos o se quieran realizar modificaciones sobre ellos.</w:t>
+              <w:t xml:space="preserve">Se definirá una matriz para llevar la trazabilidad de los requisitos, está será definida por el Equipo </w:t>
+            </w:r>
+            <w:proofErr w:type="gramStart"/>
+            <w:r>
+              <w:rPr>
+                <w:b/>
+                <w:bCs/>
+                <w:i/>
+                <w:iCs/>
+                <w:color w:val="5983B0"/>
+                <w:sz w:val="16"/>
+                <w:szCs w:val="16"/>
+              </w:rPr>
+              <w:t>Director</w:t>
+            </w:r>
+            <w:proofErr w:type="gramEnd"/>
+            <w:r>
+              <w:rPr>
+                <w:b/>
+                <w:bCs/>
+                <w:i/>
+                <w:iCs/>
+                <w:color w:val="5983B0"/>
+                <w:sz w:val="16"/>
+                <w:szCs w:val="16"/>
+              </w:rPr>
+              <w:t xml:space="preserve"> de Proyecto durante la planificación, una vez comenzado el desarrollo está podrá ser modificada por el Equipo de Trabajo en caso de que se hayan identificado nuevos requisitos o se quieran realizar modificaciones sobre ellos.</w:t>
             </w:r>
           </w:p>
           <w:p>
@@ -3704,15 +3565,27 @@
               <w:spacing w:after="0" w:line="240" w:lineRule="auto"/>
               <w:jc w:val="both"/>
             </w:pPr>
-            <w:r>
-              <w:rPr>
-                <w:i/>
-                <w:iCs/>
-                <w:color w:val="5983B0"/>
-                <w:sz w:val="16"/>
-                <w:szCs w:val="16"/>
-              </w:rPr>
-              <w:t xml:space="preserve">El proceso a seguir para poder verificar la trazabilidad de la matriz consistirá en </w:t>
+            <w:proofErr w:type="gramStart"/>
+            <w:r>
+              <w:rPr>
+                <w:i/>
+                <w:iCs/>
+                <w:color w:val="5983B0"/>
+                <w:sz w:val="16"/>
+                <w:szCs w:val="16"/>
+              </w:rPr>
+              <w:t>El proceso a seguir</w:t>
+            </w:r>
+            <w:proofErr w:type="gramEnd"/>
+            <w:r>
+              <w:rPr>
+                <w:i/>
+                <w:iCs/>
+                <w:color w:val="5983B0"/>
+                <w:sz w:val="16"/>
+                <w:szCs w:val="16"/>
+              </w:rPr>
+              <w:t xml:space="preserve"> para poder verificar la trazabilidad de la matriz consistirá en </w:t>
             </w:r>
             <w:r>
               <w:rPr>
@@ -4247,31 +4120,7 @@
                 <w:sz w:val="16"/>
                 <w:szCs w:val="16"/>
               </w:rPr>
-              <w:t xml:space="preserve">Los documentos generados serán almacenados en una carpeta de documentos ordenados por la semana en la que se redactaron/modificaron. Todos los documentos contendrán un histórico de cambios en el que se recogerá </w:t>
-            </w:r>
-            <w:r>
-              <w:rPr>
-                <w:b/>
-                <w:bCs/>
-                <w:i/>
-                <w:iCs/>
-                <w:color w:val="5983B0"/>
-                <w:sz w:val="16"/>
-                <w:szCs w:val="16"/>
-              </w:rPr>
-              <w:t>quién lo realizó</w:t>
-            </w:r>
-            <w:r>
-              <w:rPr>
-                <w:b/>
-                <w:bCs/>
-                <w:i/>
-                <w:iCs/>
-                <w:color w:val="5983B0"/>
-                <w:sz w:val="16"/>
-                <w:szCs w:val="16"/>
-              </w:rPr>
-              <w:t xml:space="preserve">, la fecha de cada cambio y una breve descripción de estos. Para poder validar las </w:t>
+              <w:t xml:space="preserve">Los documentos generados serán almacenados en una carpeta de documentos ordenados por la semana en la que se redactaron/modificaron. Todos los documentos contendrán un histórico de cambios en el que se recogerá quién lo realizó, la fecha de cada cambio y una breve descripción de estos. Para poder validar las </w:t>
             </w:r>
             <w:r>
               <w:rPr>

</xml_diff>